<commit_message>
Changes have been committed
</commit_message>
<xml_diff>
--- a/Practice_Project 3/Write Up.docx
+++ b/Practice_Project 3/Write Up.docx
@@ -377,7 +377,23 @@
         <w:t>:</w:t>
       </w:r>
     </w:p>
-    <w:p/>
+    <w:p>
+      <w:pPr>
+        <w:rPr>
+          <w:color w:val="0070C0"/>
+          <w:sz w:val="28"/>
+          <w:szCs w:val="28"/>
+        </w:rPr>
+      </w:pPr>
+      <w:r>
+        <w:rPr>
+          <w:color w:val="0070C0"/>
+          <w:sz w:val="28"/>
+          <w:szCs w:val="28"/>
+        </w:rPr>
+        <w:t>https://github.com/Vasanth30e/Practice_Project_Phase3/tree/master/Practice_Project%203</w:t>
+      </w:r>
+    </w:p>
     <w:sectPr>
       <w:pgSz w:w="11906" w:h="16838"/>
       <w:pgMar w:top="1440" w:right="1440" w:bottom="1440" w:left="1440" w:header="708" w:footer="708" w:gutter="0"/>

</xml_diff>